<commit_message>
switched to combinational logic
</commit_message>
<xml_diff>
--- a/Documentation 2.docx
+++ b/Documentation 2.docx
@@ -550,6 +550,10 @@
       <w:r>
         <w:t>NOT</w:t>
       </w:r>
+      <w:r>
+        <w:tab/>
+        <w:t>“000”</w:t>
+      </w:r>
     </w:p>
     <w:p>
       <w:pPr>
@@ -562,6 +566,10 @@
       <w:r>
         <w:t>INC</w:t>
       </w:r>
+      <w:r>
+        <w:tab/>
+        <w:t>“001”</w:t>
+      </w:r>
     </w:p>
     <w:p>
       <w:pPr>
@@ -574,6 +582,10 @@
       <w:r>
         <w:t>ADD</w:t>
       </w:r>
+      <w:r>
+        <w:tab/>
+        <w:t>“010”</w:t>
+      </w:r>
     </w:p>
     <w:p>
       <w:pPr>
@@ -586,6 +598,13 @@
       <w:r>
         <w:t>SUB</w:t>
       </w:r>
+      <w:r>
+        <w:tab/>
+        <w:t>“011</w:t>
+      </w:r>
+      <w:r>
+        <w:t>”</w:t>
+      </w:r>
     </w:p>
     <w:p>
       <w:pPr>
@@ -599,6 +618,10 @@
         <w:lastRenderedPageBreak/>
         <w:t>AND</w:t>
       </w:r>
+      <w:r>
+        <w:tab/>
+        <w:t>“100”</w:t>
+      </w:r>
     </w:p>
     <w:p>
       <w:r>
@@ -635,57 +658,23 @@
         <w:spacing w:line="256" w:lineRule="auto"/>
       </w:pPr>
       <w:r>
-        <w:t xml:space="preserve">Rst </w:t>
-      </w:r>
-      <w:r>
-        <w:tab/>
-      </w:r>
-      <w:r>
-        <w:tab/>
-      </w:r>
-      <w:r>
-        <w:tab/>
-        <w:t>(1 bit)</w:t>
-      </w:r>
-    </w:p>
-    <w:p>
-      <w:pPr>
-        <w:pStyle w:val="ListParagraph"/>
-        <w:numPr>
-          <w:ilvl w:val="0"/>
-          <w:numId w:val="5"/>
-        </w:numPr>
-        <w:spacing w:line="256" w:lineRule="auto"/>
-      </w:pPr>
-      <w:r>
-        <w:t xml:space="preserve">Clk </w:t>
-      </w:r>
-      <w:r>
-        <w:tab/>
-      </w:r>
-      <w:r>
-        <w:tab/>
-      </w:r>
-      <w:r>
-        <w:tab/>
-        <w:t>(1 bit)</w:t>
-      </w:r>
-    </w:p>
-    <w:p>
-      <w:pPr>
-        <w:pStyle w:val="ListParagraph"/>
-        <w:numPr>
-          <w:ilvl w:val="0"/>
-          <w:numId w:val="5"/>
-        </w:numPr>
-        <w:spacing w:line="256" w:lineRule="auto"/>
-      </w:pPr>
-      <w:r>
-        <w:t>WriteAddress</w:t>
-      </w:r>
-      <w:r>
-        <w:tab/>
-        <w:t>(3 bits)</w:t>
+        <w:t>A,B</w:t>
+      </w:r>
+      <w:r>
+        <w:tab/>
+      </w:r>
+      <w:r>
+        <w:tab/>
+      </w:r>
+      <w:r>
+        <w:tab/>
+        <w:t>(</w:t>
+      </w:r>
+      <w:r>
+        <w:t>32</w:t>
+      </w:r>
+      <w:r>
+        <w:t xml:space="preserve"> bits)</w:t>
       </w:r>
     </w:p>
     <w:p>
@@ -1185,7 +1174,6 @@
         </w:rPr>
       </w:pPr>
       <w:r>
-        <w:lastRenderedPageBreak/>
         <w:t>10: -1 for PUSH and CALL</w:t>
       </w:r>
     </w:p>
@@ -1205,6 +1193,7 @@
         <w:rPr>
           <w:u w:val="single"/>
         </w:rPr>
+        <w:lastRenderedPageBreak/>
         <w:t>Forwarding Unit</w:t>
       </w:r>
       <w:r>
@@ -1759,6 +1748,7 @@
         <w:rPr>
           <w:u w:val="single"/>
         </w:rPr>
+        <w:lastRenderedPageBreak/>
         <w:t>Static Branch Prediction</w:t>
       </w:r>
     </w:p>

</xml_diff>

<commit_message>
switched Reg to Generic in Regfile
</commit_message>
<xml_diff>
--- a/Documentation 2.docx
+++ b/Documentation 2.docx
@@ -76,8 +76,16 @@
         <w:rPr>
           <w:color w:val="FF0000"/>
         </w:rPr>
-        <w:t>Mux2 nBit</w:t>
-      </w:r>
+        <w:t xml:space="preserve">Mux2 </w:t>
+      </w:r>
+      <w:proofErr w:type="spellStart"/>
+      <w:r>
+        <w:rPr>
+          <w:color w:val="FF0000"/>
+        </w:rPr>
+        <w:t>nBit</w:t>
+      </w:r>
+      <w:proofErr w:type="spellEnd"/>
     </w:p>
     <w:p>
       <w:r>
@@ -174,12 +182,14 @@
         </w:numPr>
         <w:spacing w:line="256" w:lineRule="auto"/>
       </w:pPr>
+      <w:proofErr w:type="spellStart"/>
       <w:r>
         <w:t>S</w:t>
       </w:r>
       <w:r>
         <w:t>el</w:t>
       </w:r>
+      <w:proofErr w:type="spellEnd"/>
       <w:r>
         <w:tab/>
       </w:r>
@@ -188,7 +198,7 @@
         <w:t>(</w:t>
       </w:r>
       <w:r>
-        <w:t>32</w:t>
+        <w:t>1</w:t>
       </w:r>
       <w:r>
         <w:t xml:space="preserve"> bit)</w:t>
@@ -260,6 +270,9 @@
       <w:r>
         <w:t xml:space="preserve"> Reg</w:t>
       </w:r>
+      <w:r>
+        <w:t xml:space="preserve"> =&gt; Generic n := 32</w:t>
+      </w:r>
     </w:p>
     <w:p>
       <w:r>
@@ -281,8 +294,13 @@
         </w:numPr>
         <w:spacing w:line="256" w:lineRule="auto"/>
       </w:pPr>
-      <w:r>
-        <w:t xml:space="preserve">Rst </w:t>
+      <w:proofErr w:type="spellStart"/>
+      <w:r>
+        <w:t>Rst</w:t>
+      </w:r>
+      <w:proofErr w:type="spellEnd"/>
+      <w:r>
+        <w:t xml:space="preserve"> </w:t>
       </w:r>
       <w:r>
         <w:tab/>
@@ -301,8 +319,13 @@
         </w:numPr>
         <w:spacing w:line="256" w:lineRule="auto"/>
       </w:pPr>
-      <w:r>
-        <w:t xml:space="preserve">Clk </w:t>
+      <w:proofErr w:type="spellStart"/>
+      <w:r>
+        <w:t>Clk</w:t>
+      </w:r>
+      <w:proofErr w:type="spellEnd"/>
+      <w:r>
+        <w:t xml:space="preserve"> </w:t>
       </w:r>
       <w:r>
         <w:tab/>
@@ -338,12 +361,23 @@
         </w:numPr>
         <w:spacing w:line="256" w:lineRule="auto"/>
       </w:pPr>
-      <w:r>
-        <w:t xml:space="preserve">RegInput </w:t>
-      </w:r>
-      <w:r>
-        <w:tab/>
-        <w:t>(32 bits)</w:t>
+      <w:proofErr w:type="spellStart"/>
+      <w:r>
+        <w:t>RegInput</w:t>
+      </w:r>
+      <w:proofErr w:type="spellEnd"/>
+      <w:r>
+        <w:t xml:space="preserve"> </w:t>
+      </w:r>
+      <w:r>
+        <w:tab/>
+        <w:t>(</w:t>
+      </w:r>
+      <w:r>
+        <w:t>n-1</w:t>
+      </w:r>
+      <w:r>
+        <w:t xml:space="preserve"> bits)</w:t>
       </w:r>
     </w:p>
     <w:p>
@@ -363,9 +397,11 @@
         </w:numPr>
         <w:spacing w:line="256" w:lineRule="auto"/>
       </w:pPr>
+      <w:proofErr w:type="spellStart"/>
       <w:r>
         <w:t>RegOutput</w:t>
       </w:r>
+      <w:proofErr w:type="spellEnd"/>
       <w:r>
         <w:tab/>
         <w:t>(32 bits)</w:t>
@@ -428,8 +464,13 @@
         <w:t>Entity name:</w:t>
       </w:r>
       <w:r>
-        <w:t xml:space="preserve"> RegFile</w:t>
-      </w:r>
+        <w:t xml:space="preserve"> </w:t>
+      </w:r>
+      <w:proofErr w:type="spellStart"/>
+      <w:r>
+        <w:t>RegFile</w:t>
+      </w:r>
+      <w:proofErr w:type="spellEnd"/>
     </w:p>
     <w:p>
       <w:r>
@@ -451,8 +492,13 @@
         </w:numPr>
         <w:spacing w:line="256" w:lineRule="auto"/>
       </w:pPr>
-      <w:r>
-        <w:t xml:space="preserve">Rst </w:t>
+      <w:proofErr w:type="spellStart"/>
+      <w:r>
+        <w:t>Rst</w:t>
+      </w:r>
+      <w:proofErr w:type="spellEnd"/>
+      <w:r>
+        <w:t xml:space="preserve"> </w:t>
       </w:r>
       <w:r>
         <w:tab/>
@@ -474,8 +520,13 @@
         </w:numPr>
         <w:spacing w:line="256" w:lineRule="auto"/>
       </w:pPr>
-      <w:r>
-        <w:t xml:space="preserve">Clk </w:t>
+      <w:proofErr w:type="spellStart"/>
+      <w:r>
+        <w:t>Clk</w:t>
+      </w:r>
+      <w:proofErr w:type="spellEnd"/>
+      <w:r>
+        <w:t xml:space="preserve"> </w:t>
       </w:r>
       <w:r>
         <w:tab/>
@@ -497,9 +548,11 @@
         </w:numPr>
         <w:spacing w:line="256" w:lineRule="auto"/>
       </w:pPr>
+      <w:proofErr w:type="spellStart"/>
       <w:r>
         <w:t>WriteAddress</w:t>
       </w:r>
+      <w:proofErr w:type="spellEnd"/>
       <w:r>
         <w:tab/>
         <w:t>(3 bits)</w:t>
@@ -548,9 +601,11 @@
         </w:numPr>
         <w:spacing w:line="256" w:lineRule="auto"/>
       </w:pPr>
+      <w:proofErr w:type="spellStart"/>
       <w:r>
         <w:t>WriteData</w:t>
       </w:r>
+      <w:proofErr w:type="spellEnd"/>
       <w:r>
         <w:tab/>
       </w:r>
@@ -568,9 +623,11 @@
         </w:numPr>
         <w:spacing w:line="256" w:lineRule="auto"/>
       </w:pPr>
+      <w:proofErr w:type="spellStart"/>
       <w:r>
         <w:t>readEnable</w:t>
       </w:r>
+      <w:proofErr w:type="spellEnd"/>
       <w:r>
         <w:tab/>
       </w:r>
@@ -588,9 +645,11 @@
         </w:numPr>
         <w:spacing w:line="256" w:lineRule="auto"/>
       </w:pPr>
+      <w:proofErr w:type="spellStart"/>
       <w:r>
         <w:t>writeEnable</w:t>
       </w:r>
+      <w:proofErr w:type="spellEnd"/>
       <w:r>
         <w:tab/>
       </w:r>
@@ -857,6 +916,7 @@
         </w:numPr>
         <w:spacing w:line="256" w:lineRule="auto"/>
       </w:pPr>
+      <w:proofErr w:type="spellStart"/>
       <w:r>
         <w:t>opCo</w:t>
       </w:r>
@@ -866,6 +926,7 @@
       <w:r>
         <w:t>e</w:t>
       </w:r>
+      <w:proofErr w:type="spellEnd"/>
       <w:r>
         <w:tab/>
       </w:r>
@@ -937,9 +998,11 @@
         </w:numPr>
         <w:spacing w:line="256" w:lineRule="auto"/>
       </w:pPr>
+      <w:proofErr w:type="spellStart"/>
       <w:r>
         <w:t>Cout</w:t>
       </w:r>
+      <w:proofErr w:type="spellEnd"/>
       <w:r>
         <w:tab/>
       </w:r>
@@ -978,9 +1041,11 @@
       <w:r>
         <w:t xml:space="preserve"> </w:t>
       </w:r>
+      <w:proofErr w:type="spellStart"/>
       <w:r>
         <w:t>flagControl</w:t>
       </w:r>
+      <w:proofErr w:type="spellEnd"/>
     </w:p>
     <w:p>
       <w:r>
@@ -1002,6 +1067,7 @@
         </w:numPr>
         <w:spacing w:line="256" w:lineRule="auto"/>
       </w:pPr>
+      <w:proofErr w:type="spellStart"/>
       <w:r>
         <w:t>alu</w:t>
       </w:r>
@@ -1011,6 +1077,7 @@
       <w:r>
         <w:t>es</w:t>
       </w:r>
+      <w:proofErr w:type="spellEnd"/>
       <w:r>
         <w:tab/>
       </w:r>
@@ -1070,9 +1137,11 @@
         </w:numPr>
         <w:spacing w:line="256" w:lineRule="auto"/>
       </w:pPr>
+      <w:proofErr w:type="spellStart"/>
       <w:r>
         <w:t>Setc</w:t>
       </w:r>
+      <w:proofErr w:type="spellEnd"/>
       <w:r>
         <w:tab/>
       </w:r>
@@ -1591,7 +1660,23 @@
         </w:numPr>
       </w:pPr>
       <w:r>
-        <w:t>//should be address in buffer after decode since if second instruction is waiting for data in alu, it has to wait tell it reaches buffer after alu and in this case the second instruction will have reached buffer after decode</w:t>
+        <w:t xml:space="preserve">//should be address in buffer after decode since if second instruction is waiting for data in </w:t>
+      </w:r>
+      <w:proofErr w:type="spellStart"/>
+      <w:r>
+        <w:t>alu</w:t>
+      </w:r>
+      <w:proofErr w:type="spellEnd"/>
+      <w:r>
+        <w:t xml:space="preserve">, it has to wait tell it reaches buffer after </w:t>
+      </w:r>
+      <w:proofErr w:type="spellStart"/>
+      <w:r>
+        <w:t>alu</w:t>
+      </w:r>
+      <w:proofErr w:type="spellEnd"/>
+      <w:r>
+        <w:t xml:space="preserve"> and in this case the second instruction will have reached buffer after decode</w:t>
       </w:r>
     </w:p>
     <w:p>

</xml_diff>

<commit_message>
Decode stage with control signals(needs to be tested)
updated the document
</commit_message>
<xml_diff>
--- a/Documentation 2.docx
+++ b/Documentation 2.docx
@@ -877,6 +877,631 @@
     </w:p>
     <w:p>
       <w:pPr>
+        <w:spacing w:line="256" w:lineRule="auto"/>
+      </w:pPr>
+      <w:r>
+        <w:rPr>
+          <w:u w:val="single"/>
+        </w:rPr>
+        <w:t>Entity name:</w:t>
+      </w:r>
+      <w:r>
+        <w:t xml:space="preserve"> </w:t>
+      </w:r>
+      <w:r>
+        <w:t>Main Component(decoding)</w:t>
+      </w:r>
+    </w:p>
+    <w:p>
+      <w:r>
+        <w:rPr>
+          <w:u w:val="single"/>
+        </w:rPr>
+        <w:t>Inputs:</w:t>
+      </w:r>
+      <w:r>
+        <w:t xml:space="preserve"> </w:t>
+      </w:r>
+      <w:r>
+        <w:tab/>
+      </w:r>
+      <w:r>
+        <w:tab/>
+      </w:r>
+    </w:p>
+    <w:p>
+      <w:pPr>
+        <w:pStyle w:val="ListParagraph"/>
+        <w:numPr>
+          <w:ilvl w:val="0"/>
+          <w:numId w:val="9"/>
+        </w:numPr>
+      </w:pPr>
+      <w:r>
+        <w:t>instruction</w:t>
+      </w:r>
+      <w:r>
+        <w:tab/>
+      </w:r>
+      <w:r>
+        <w:tab/>
+        <w:t>(32 bits)</w:t>
+      </w:r>
+    </w:p>
+    <w:p>
+      <w:pPr>
+        <w:pStyle w:val="ListParagraph"/>
+        <w:numPr>
+          <w:ilvl w:val="0"/>
+          <w:numId w:val="5"/>
+        </w:numPr>
+        <w:spacing w:line="256" w:lineRule="auto"/>
+      </w:pPr>
+      <w:proofErr w:type="spellStart"/>
+      <w:r>
+        <w:t>Rst</w:t>
+      </w:r>
+      <w:proofErr w:type="spellEnd"/>
+      <w:r>
+        <w:t xml:space="preserve"> </w:t>
+      </w:r>
+      <w:r>
+        <w:tab/>
+      </w:r>
+      <w:r>
+        <w:tab/>
+      </w:r>
+      <w:r>
+        <w:tab/>
+        <w:t>(1 bit)</w:t>
+      </w:r>
+    </w:p>
+    <w:p>
+      <w:pPr>
+        <w:pStyle w:val="ListParagraph"/>
+        <w:numPr>
+          <w:ilvl w:val="0"/>
+          <w:numId w:val="5"/>
+        </w:numPr>
+        <w:spacing w:line="256" w:lineRule="auto"/>
+      </w:pPr>
+      <w:proofErr w:type="spellStart"/>
+      <w:r>
+        <w:t>Clk</w:t>
+      </w:r>
+      <w:proofErr w:type="spellEnd"/>
+      <w:r>
+        <w:t xml:space="preserve"> </w:t>
+      </w:r>
+      <w:r>
+        <w:tab/>
+      </w:r>
+      <w:r>
+        <w:tab/>
+      </w:r>
+      <w:r>
+        <w:tab/>
+        <w:t>(1 bit)</w:t>
+      </w:r>
+    </w:p>
+    <w:p>
+      <w:pPr>
+        <w:pStyle w:val="ListParagraph"/>
+        <w:numPr>
+          <w:ilvl w:val="0"/>
+          <w:numId w:val="5"/>
+        </w:numPr>
+        <w:spacing w:line="256" w:lineRule="auto"/>
+      </w:pPr>
+      <w:proofErr w:type="spellStart"/>
+      <w:r>
+        <w:t>WriteData</w:t>
+      </w:r>
+      <w:proofErr w:type="spellEnd"/>
+      <w:r>
+        <w:tab/>
+      </w:r>
+      <w:r>
+        <w:tab/>
+        <w:t>(32 bits)</w:t>
+      </w:r>
+    </w:p>
+    <w:p>
+      <w:pPr>
+        <w:pStyle w:val="ListParagraph"/>
+        <w:numPr>
+          <w:ilvl w:val="0"/>
+          <w:numId w:val="5"/>
+        </w:numPr>
+        <w:spacing w:line="256" w:lineRule="auto"/>
+      </w:pPr>
+      <w:proofErr w:type="spellStart"/>
+      <w:r>
+        <w:t>readEnable</w:t>
+      </w:r>
+      <w:proofErr w:type="spellEnd"/>
+      <w:r>
+        <w:tab/>
+      </w:r>
+      <w:r>
+        <w:tab/>
+        <w:t>(1 bit)</w:t>
+      </w:r>
+    </w:p>
+    <w:p>
+      <w:pPr>
+        <w:pStyle w:val="ListParagraph"/>
+        <w:numPr>
+          <w:ilvl w:val="0"/>
+          <w:numId w:val="5"/>
+        </w:numPr>
+        <w:spacing w:line="256" w:lineRule="auto"/>
+      </w:pPr>
+      <w:proofErr w:type="spellStart"/>
+      <w:r>
+        <w:t>writeEnable</w:t>
+      </w:r>
+      <w:proofErr w:type="spellEnd"/>
+      <w:r>
+        <w:tab/>
+      </w:r>
+      <w:r>
+        <w:tab/>
+        <w:t>(1 bit)</w:t>
+      </w:r>
+    </w:p>
+    <w:p>
+      <w:r>
+        <w:rPr>
+          <w:u w:val="single"/>
+        </w:rPr>
+        <w:t>Out</w:t>
+      </w:r>
+      <w:r>
+        <w:rPr>
+          <w:u w:val="single"/>
+        </w:rPr>
+        <w:t>puts:</w:t>
+      </w:r>
+      <w:r>
+        <w:t xml:space="preserve"> </w:t>
+      </w:r>
+    </w:p>
+    <w:p>
+      <w:pPr>
+        <w:pStyle w:val="ListParagraph"/>
+        <w:numPr>
+          <w:ilvl w:val="0"/>
+          <w:numId w:val="9"/>
+        </w:numPr>
+      </w:pPr>
+      <w:proofErr w:type="spellStart"/>
+      <w:r>
+        <w:t>ImmValue</w:t>
+      </w:r>
+      <w:proofErr w:type="spellEnd"/>
+      <w:r>
+        <w:t xml:space="preserve"> </w:t>
+      </w:r>
+      <w:r>
+        <w:tab/>
+      </w:r>
+      <w:r>
+        <w:tab/>
+      </w:r>
+      <w:r>
+        <w:tab/>
+      </w:r>
+      <w:r>
+        <w:t>(32 bits)</w:t>
+      </w:r>
+      <w:r>
+        <w:tab/>
+      </w:r>
+    </w:p>
+    <w:p>
+      <w:pPr>
+        <w:pStyle w:val="ListParagraph"/>
+        <w:numPr>
+          <w:ilvl w:val="0"/>
+          <w:numId w:val="9"/>
+        </w:numPr>
+      </w:pPr>
+      <w:r>
+        <w:t>readData1</w:t>
+      </w:r>
+      <w:r>
+        <w:tab/>
+      </w:r>
+      <w:r>
+        <w:tab/>
+      </w:r>
+      <w:r>
+        <w:tab/>
+      </w:r>
+      <w:r>
+        <w:t>(32 bits)</w:t>
+      </w:r>
+    </w:p>
+    <w:p>
+      <w:pPr>
+        <w:pStyle w:val="ListParagraph"/>
+        <w:numPr>
+          <w:ilvl w:val="0"/>
+          <w:numId w:val="9"/>
+        </w:numPr>
+      </w:pPr>
+      <w:r>
+        <w:t>readData2</w:t>
+      </w:r>
+      <w:r>
+        <w:tab/>
+      </w:r>
+      <w:r>
+        <w:tab/>
+      </w:r>
+      <w:r>
+        <w:tab/>
+      </w:r>
+      <w:r>
+        <w:t>(32 bits)</w:t>
+      </w:r>
+    </w:p>
+    <w:p>
+      <w:pPr>
+        <w:pStyle w:val="ListParagraph"/>
+        <w:numPr>
+          <w:ilvl w:val="0"/>
+          <w:numId w:val="9"/>
+        </w:numPr>
+      </w:pPr>
+      <w:proofErr w:type="spellStart"/>
+      <w:r>
+        <w:t>dstAddress</w:t>
+      </w:r>
+      <w:proofErr w:type="spellEnd"/>
+      <w:r>
+        <w:tab/>
+      </w:r>
+      <w:r>
+        <w:tab/>
+      </w:r>
+      <w:r>
+        <w:tab/>
+      </w:r>
+      <w:r>
+        <w:t>(3 bits)</w:t>
+      </w:r>
+    </w:p>
+    <w:p>
+      <w:pPr>
+        <w:pStyle w:val="ListParagraph"/>
+        <w:numPr>
+          <w:ilvl w:val="0"/>
+          <w:numId w:val="9"/>
+        </w:numPr>
+      </w:pPr>
+      <w:proofErr w:type="spellStart"/>
+      <w:r>
+        <w:t>jumpControlSignals</w:t>
+      </w:r>
+      <w:proofErr w:type="spellEnd"/>
+      <w:r>
+        <w:tab/>
+      </w:r>
+      <w:r>
+        <w:tab/>
+        <w:t>(3 bits)</w:t>
+      </w:r>
+      <w:r>
+        <w:t xml:space="preserve">  </w:t>
+      </w:r>
+      <w:r>
+        <w:t xml:space="preserve">(00: </w:t>
+      </w:r>
+      <w:r>
+        <w:t>LDM</w:t>
+      </w:r>
+      <w:r>
+        <w:t xml:space="preserve">, </w:t>
+      </w:r>
+      <w:r>
+        <w:t>01</w:t>
+      </w:r>
+      <w:r>
+        <w:t xml:space="preserve">: </w:t>
+      </w:r>
+      <w:r>
+        <w:t>LDD</w:t>
+      </w:r>
+      <w:r>
+        <w:t>, 1</w:t>
+      </w:r>
+      <w:r>
+        <w:t>0</w:t>
+      </w:r>
+      <w:r>
+        <w:t xml:space="preserve">: </w:t>
+      </w:r>
+      <w:r>
+        <w:t>STD</w:t>
+      </w:r>
+      <w:r>
+        <w:t>)</w:t>
+      </w:r>
+    </w:p>
+    <w:p>
+      <w:pPr>
+        <w:pStyle w:val="ListParagraph"/>
+        <w:numPr>
+          <w:ilvl w:val="0"/>
+          <w:numId w:val="9"/>
+        </w:numPr>
+      </w:pPr>
+      <w:proofErr w:type="spellStart"/>
+      <w:r>
+        <w:t>ALUcontrolSignals</w:t>
+      </w:r>
+      <w:proofErr w:type="spellEnd"/>
+      <w:r>
+        <w:t xml:space="preserve"> </w:t>
+      </w:r>
+      <w:r>
+        <w:tab/>
+      </w:r>
+      <w:r>
+        <w:tab/>
+        <w:t>(3 bits)</w:t>
+      </w:r>
+      <w:r>
+        <w:t xml:space="preserve">  (As discussed in ALU component)</w:t>
+      </w:r>
+    </w:p>
+    <w:p>
+      <w:pPr>
+        <w:pStyle w:val="ListParagraph"/>
+        <w:numPr>
+          <w:ilvl w:val="0"/>
+          <w:numId w:val="9"/>
+        </w:numPr>
+      </w:pPr>
+      <w:proofErr w:type="spellStart"/>
+      <w:r>
+        <w:t>exSrc</w:t>
+      </w:r>
+      <w:proofErr w:type="spellEnd"/>
+      <w:r>
+        <w:tab/>
+      </w:r>
+      <w:r>
+        <w:tab/>
+      </w:r>
+      <w:r>
+        <w:tab/>
+      </w:r>
+      <w:r>
+        <w:t>(</w:t>
+      </w:r>
+      <w:r>
+        <w:t>1</w:t>
+      </w:r>
+      <w:r>
+        <w:t xml:space="preserve"> bit)</w:t>
+      </w:r>
+      <w:r>
+        <w:tab/>
+      </w:r>
+      <w:r>
+        <w:t xml:space="preserve"> </w:t>
+      </w:r>
+      <w:r>
+        <w:t xml:space="preserve"> </w:t>
+      </w:r>
+      <w:r>
+        <w:tab/>
+      </w:r>
+      <w:r>
+        <w:tab/>
+      </w:r>
+      <w:r>
+        <w:tab/>
+      </w:r>
+      <w:r>
+        <w:tab/>
+      </w:r>
+      <w:r>
+        <w:tab/>
+      </w:r>
+      <w:r>
+        <w:t>immediate value bit</w:t>
+      </w:r>
+    </w:p>
+    <w:p>
+      <w:pPr>
+        <w:pStyle w:val="ListParagraph"/>
+        <w:numPr>
+          <w:ilvl w:val="0"/>
+          <w:numId w:val="9"/>
+        </w:numPr>
+      </w:pPr>
+      <w:proofErr w:type="spellStart"/>
+      <w:r>
+        <w:t>LoadStoreControlSignals</w:t>
+      </w:r>
+      <w:proofErr w:type="spellEnd"/>
+      <w:r>
+        <w:tab/>
+        <w:t>(</w:t>
+      </w:r>
+      <w:r>
+        <w:t>3</w:t>
+      </w:r>
+      <w:r>
+        <w:t xml:space="preserve"> bits)</w:t>
+      </w:r>
+    </w:p>
+    <w:p>
+      <w:pPr>
+        <w:pStyle w:val="ListParagraph"/>
+        <w:numPr>
+          <w:ilvl w:val="0"/>
+          <w:numId w:val="9"/>
+        </w:numPr>
+      </w:pPr>
+      <w:proofErr w:type="spellStart"/>
+      <w:r>
+        <w:t>writeBackSignal</w:t>
+      </w:r>
+      <w:proofErr w:type="spellEnd"/>
+      <w:r>
+        <w:t xml:space="preserve"> </w:t>
+      </w:r>
+      <w:r>
+        <w:t xml:space="preserve"> </w:t>
+      </w:r>
+      <w:r>
+        <w:tab/>
+      </w:r>
+      <w:r>
+        <w:tab/>
+        <w:t>(</w:t>
+      </w:r>
+      <w:r>
+        <w:t>2</w:t>
+      </w:r>
+      <w:r>
+        <w:t xml:space="preserve"> bits)</w:t>
+      </w:r>
+      <w:r>
+        <w:t xml:space="preserve"> </w:t>
+      </w:r>
+      <w:r>
+        <w:t xml:space="preserve">    </w:t>
+      </w:r>
+      <w:r>
+        <w:tab/>
+      </w:r>
+      <w:r>
+        <w:tab/>
+      </w:r>
+      <w:r>
+        <w:tab/>
+      </w:r>
+      <w:r>
+        <w:tab/>
+      </w:r>
+      <w:r>
+        <w:tab/>
+      </w:r>
+      <w:r>
+        <w:tab/>
+      </w:r>
+      <w:r>
+        <w:t>(00: No WB, 10: WB_ALU, 11: WB_MEM)</w:t>
+      </w:r>
+    </w:p>
+    <w:p>
+      <w:pPr>
+        <w:pStyle w:val="ListParagraph"/>
+        <w:numPr>
+          <w:ilvl w:val="0"/>
+          <w:numId w:val="9"/>
+        </w:numPr>
+      </w:pPr>
+      <w:proofErr w:type="spellStart"/>
+      <w:r>
+        <w:t>MemoryWriteReadSignal</w:t>
+      </w:r>
+      <w:proofErr w:type="spellEnd"/>
+      <w:r>
+        <w:t xml:space="preserve"> </w:t>
+      </w:r>
+      <w:r>
+        <w:tab/>
+        <w:t>(</w:t>
+      </w:r>
+      <w:r>
+        <w:t>1</w:t>
+      </w:r>
+      <w:r>
+        <w:t xml:space="preserve"> bit)</w:t>
+      </w:r>
+      <w:r>
+        <w:t xml:space="preserve">     </w:t>
+      </w:r>
+      <w:r>
+        <w:tab/>
+      </w:r>
+      <w:r>
+        <w:tab/>
+      </w:r>
+      <w:r>
+        <w:tab/>
+      </w:r>
+      <w:r>
+        <w:tab/>
+      </w:r>
+      <w:r>
+        <w:tab/>
+      </w:r>
+      <w:r>
+        <w:tab/>
+        <w:t xml:space="preserve"> </w:t>
+      </w:r>
+      <w:r>
+        <w:t>(0 for write, 1 for read)</w:t>
+      </w:r>
+    </w:p>
+    <w:p>
+      <w:pPr>
+        <w:pStyle w:val="ListParagraph"/>
+        <w:numPr>
+          <w:ilvl w:val="0"/>
+          <w:numId w:val="9"/>
+        </w:numPr>
+      </w:pPr>
+      <w:proofErr w:type="spellStart"/>
+      <w:r>
+        <w:t>SPcontrolSignals</w:t>
+      </w:r>
+      <w:proofErr w:type="spellEnd"/>
+      <w:r>
+        <w:t xml:space="preserve"> </w:t>
+      </w:r>
+      <w:r>
+        <w:tab/>
+      </w:r>
+      <w:r>
+        <w:tab/>
+        <w:t>(3 bits)</w:t>
+      </w:r>
+      <w:r>
+        <w:t xml:space="preserve">      </w:t>
+      </w:r>
+      <w:r>
+        <w:tab/>
+      </w:r>
+      <w:r>
+        <w:tab/>
+      </w:r>
+      <w:r>
+        <w:tab/>
+      </w:r>
+      <w:r>
+        <w:tab/>
+      </w:r>
+      <w:r>
+        <w:tab/>
+      </w:r>
+      <w:r>
+        <w:tab/>
+      </w:r>
+      <w:r>
+        <w:t>(00: No change, 01: +1 for POP and RET, 10: -1 for PUSH and CALL)</w:t>
+      </w:r>
+    </w:p>
+    <w:p>
+      <w:pPr>
         <w:pBdr>
           <w:bottom w:val="single" w:sz="12" w:space="1" w:color="auto"/>
         </w:pBdr>
@@ -947,6 +1572,7 @@
         </w:numPr>
       </w:pPr>
       <w:r>
+        <w:lastRenderedPageBreak/>
         <w:t>NOT</w:t>
       </w:r>
       <w:r>
@@ -1352,7 +1978,6 @@
         <w:spacing w:line="256" w:lineRule="auto"/>
       </w:pPr>
       <w:r>
-        <w:lastRenderedPageBreak/>
         <w:t>CCR</w:t>
       </w:r>
       <w:r>
@@ -1581,6 +2206,7 @@
         </w:rPr>
       </w:pPr>
       <w:r>
+        <w:lastRenderedPageBreak/>
         <w:t xml:space="preserve">Write Back from ALU or </w:t>
       </w:r>
       <w:r>
@@ -1943,7 +2569,6 @@
         </w:rPr>
       </w:pPr>
       <w:r>
-        <w:lastRenderedPageBreak/>
         <w:t>01 -&gt; From ALU</w:t>
       </w:r>
     </w:p>
@@ -2225,6 +2850,7 @@
         </w:numPr>
       </w:pPr>
       <w:r>
+        <w:lastRenderedPageBreak/>
         <w:t>if instruction is R-type or branch then the output of the mux is the second register read in decode stage</w:t>
       </w:r>
     </w:p>
@@ -2501,6 +3127,119 @@
     </w:lvl>
   </w:abstractNum>
   <w:abstractNum w:abstractNumId="1" w15:restartNumberingAfterBreak="0">
+    <w:nsid w:val="414825EB"/>
+    <w:multiLevelType w:val="hybridMultilevel"/>
+    <w:tmpl w:val="0BD8D430"/>
+    <w:lvl w:ilvl="0" w:tplc="08090001">
+      <w:start w:val="1"/>
+      <w:numFmt w:val="bullet"/>
+      <w:lvlText w:val=""/>
+      <w:lvlJc w:val="left"/>
+      <w:pPr>
+        <w:ind w:left="1800" w:hanging="360"/>
+      </w:pPr>
+      <w:rPr>
+        <w:rFonts w:ascii="Symbol" w:hAnsi="Symbol" w:hint="default"/>
+      </w:rPr>
+    </w:lvl>
+    <w:lvl w:ilvl="1" w:tplc="08090003" w:tentative="1">
+      <w:start w:val="1"/>
+      <w:numFmt w:val="bullet"/>
+      <w:lvlText w:val="o"/>
+      <w:lvlJc w:val="left"/>
+      <w:pPr>
+        <w:ind w:left="2520" w:hanging="360"/>
+      </w:pPr>
+      <w:rPr>
+        <w:rFonts w:ascii="Courier New" w:hAnsi="Courier New" w:cs="Courier New" w:hint="default"/>
+      </w:rPr>
+    </w:lvl>
+    <w:lvl w:ilvl="2" w:tplc="08090005" w:tentative="1">
+      <w:start w:val="1"/>
+      <w:numFmt w:val="bullet"/>
+      <w:lvlText w:val=""/>
+      <w:lvlJc w:val="left"/>
+      <w:pPr>
+        <w:ind w:left="3240" w:hanging="360"/>
+      </w:pPr>
+      <w:rPr>
+        <w:rFonts w:ascii="Wingdings" w:hAnsi="Wingdings" w:hint="default"/>
+      </w:rPr>
+    </w:lvl>
+    <w:lvl w:ilvl="3" w:tplc="08090001" w:tentative="1">
+      <w:start w:val="1"/>
+      <w:numFmt w:val="bullet"/>
+      <w:lvlText w:val=""/>
+      <w:lvlJc w:val="left"/>
+      <w:pPr>
+        <w:ind w:left="3960" w:hanging="360"/>
+      </w:pPr>
+      <w:rPr>
+        <w:rFonts w:ascii="Symbol" w:hAnsi="Symbol" w:hint="default"/>
+      </w:rPr>
+    </w:lvl>
+    <w:lvl w:ilvl="4" w:tplc="08090003" w:tentative="1">
+      <w:start w:val="1"/>
+      <w:numFmt w:val="bullet"/>
+      <w:lvlText w:val="o"/>
+      <w:lvlJc w:val="left"/>
+      <w:pPr>
+        <w:ind w:left="4680" w:hanging="360"/>
+      </w:pPr>
+      <w:rPr>
+        <w:rFonts w:ascii="Courier New" w:hAnsi="Courier New" w:cs="Courier New" w:hint="default"/>
+      </w:rPr>
+    </w:lvl>
+    <w:lvl w:ilvl="5" w:tplc="08090005" w:tentative="1">
+      <w:start w:val="1"/>
+      <w:numFmt w:val="bullet"/>
+      <w:lvlText w:val=""/>
+      <w:lvlJc w:val="left"/>
+      <w:pPr>
+        <w:ind w:left="5400" w:hanging="360"/>
+      </w:pPr>
+      <w:rPr>
+        <w:rFonts w:ascii="Wingdings" w:hAnsi="Wingdings" w:hint="default"/>
+      </w:rPr>
+    </w:lvl>
+    <w:lvl w:ilvl="6" w:tplc="08090001" w:tentative="1">
+      <w:start w:val="1"/>
+      <w:numFmt w:val="bullet"/>
+      <w:lvlText w:val=""/>
+      <w:lvlJc w:val="left"/>
+      <w:pPr>
+        <w:ind w:left="6120" w:hanging="360"/>
+      </w:pPr>
+      <w:rPr>
+        <w:rFonts w:ascii="Symbol" w:hAnsi="Symbol" w:hint="default"/>
+      </w:rPr>
+    </w:lvl>
+    <w:lvl w:ilvl="7" w:tplc="08090003" w:tentative="1">
+      <w:start w:val="1"/>
+      <w:numFmt w:val="bullet"/>
+      <w:lvlText w:val="o"/>
+      <w:lvlJc w:val="left"/>
+      <w:pPr>
+        <w:ind w:left="6840" w:hanging="360"/>
+      </w:pPr>
+      <w:rPr>
+        <w:rFonts w:ascii="Courier New" w:hAnsi="Courier New" w:cs="Courier New" w:hint="default"/>
+      </w:rPr>
+    </w:lvl>
+    <w:lvl w:ilvl="8" w:tplc="08090005" w:tentative="1">
+      <w:start w:val="1"/>
+      <w:numFmt w:val="bullet"/>
+      <w:lvlText w:val=""/>
+      <w:lvlJc w:val="left"/>
+      <w:pPr>
+        <w:ind w:left="7560" w:hanging="360"/>
+      </w:pPr>
+      <w:rPr>
+        <w:rFonts w:ascii="Wingdings" w:hAnsi="Wingdings" w:hint="default"/>
+      </w:rPr>
+    </w:lvl>
+  </w:abstractNum>
+  <w:abstractNum w:abstractNumId="2" w15:restartNumberingAfterBreak="0">
     <w:nsid w:val="44D60617"/>
     <w:multiLevelType w:val="hybridMultilevel"/>
     <w:tmpl w:val="7F766718"/>
@@ -2613,7 +3352,7 @@
       </w:rPr>
     </w:lvl>
   </w:abstractNum>
-  <w:abstractNum w:abstractNumId="2" w15:restartNumberingAfterBreak="0">
+  <w:abstractNum w:abstractNumId="3" w15:restartNumberingAfterBreak="0">
     <w:nsid w:val="58EB6F4F"/>
     <w:multiLevelType w:val="hybridMultilevel"/>
     <w:tmpl w:val="D4BA880C"/>
@@ -2726,7 +3465,7 @@
       </w:rPr>
     </w:lvl>
   </w:abstractNum>
-  <w:abstractNum w:abstractNumId="3" w15:restartNumberingAfterBreak="0">
+  <w:abstractNum w:abstractNumId="4" w15:restartNumberingAfterBreak="0">
     <w:nsid w:val="5AC3336D"/>
     <w:multiLevelType w:val="hybridMultilevel"/>
     <w:tmpl w:val="37181258"/>
@@ -2839,7 +3578,7 @@
       </w:rPr>
     </w:lvl>
   </w:abstractNum>
-  <w:abstractNum w:abstractNumId="4" w15:restartNumberingAfterBreak="0">
+  <w:abstractNum w:abstractNumId="5" w15:restartNumberingAfterBreak="0">
     <w:nsid w:val="5DD051AB"/>
     <w:multiLevelType w:val="hybridMultilevel"/>
     <w:tmpl w:val="CF709F4C"/>
@@ -2952,7 +3691,7 @@
       </w:rPr>
     </w:lvl>
   </w:abstractNum>
-  <w:abstractNum w:abstractNumId="5" w15:restartNumberingAfterBreak="0">
+  <w:abstractNum w:abstractNumId="6" w15:restartNumberingAfterBreak="0">
     <w:nsid w:val="62163950"/>
     <w:multiLevelType w:val="hybridMultilevel"/>
     <w:tmpl w:val="00BC69A2"/>
@@ -3038,7 +3777,120 @@
       </w:pPr>
     </w:lvl>
   </w:abstractNum>
-  <w:abstractNum w:abstractNumId="6" w15:restartNumberingAfterBreak="0">
+  <w:abstractNum w:abstractNumId="7" w15:restartNumberingAfterBreak="0">
+    <w:nsid w:val="73DF0292"/>
+    <w:multiLevelType w:val="hybridMultilevel"/>
+    <w:tmpl w:val="97729634"/>
+    <w:lvl w:ilvl="0" w:tplc="08090001">
+      <w:start w:val="1"/>
+      <w:numFmt w:val="bullet"/>
+      <w:lvlText w:val=""/>
+      <w:lvlJc w:val="left"/>
+      <w:pPr>
+        <w:ind w:left="2160" w:hanging="360"/>
+      </w:pPr>
+      <w:rPr>
+        <w:rFonts w:ascii="Symbol" w:hAnsi="Symbol" w:hint="default"/>
+      </w:rPr>
+    </w:lvl>
+    <w:lvl w:ilvl="1" w:tplc="08090003" w:tentative="1">
+      <w:start w:val="1"/>
+      <w:numFmt w:val="bullet"/>
+      <w:lvlText w:val="o"/>
+      <w:lvlJc w:val="left"/>
+      <w:pPr>
+        <w:ind w:left="2880" w:hanging="360"/>
+      </w:pPr>
+      <w:rPr>
+        <w:rFonts w:ascii="Courier New" w:hAnsi="Courier New" w:cs="Courier New" w:hint="default"/>
+      </w:rPr>
+    </w:lvl>
+    <w:lvl w:ilvl="2" w:tplc="08090005" w:tentative="1">
+      <w:start w:val="1"/>
+      <w:numFmt w:val="bullet"/>
+      <w:lvlText w:val=""/>
+      <w:lvlJc w:val="left"/>
+      <w:pPr>
+        <w:ind w:left="3600" w:hanging="360"/>
+      </w:pPr>
+      <w:rPr>
+        <w:rFonts w:ascii="Wingdings" w:hAnsi="Wingdings" w:hint="default"/>
+      </w:rPr>
+    </w:lvl>
+    <w:lvl w:ilvl="3" w:tplc="08090001" w:tentative="1">
+      <w:start w:val="1"/>
+      <w:numFmt w:val="bullet"/>
+      <w:lvlText w:val=""/>
+      <w:lvlJc w:val="left"/>
+      <w:pPr>
+        <w:ind w:left="4320" w:hanging="360"/>
+      </w:pPr>
+      <w:rPr>
+        <w:rFonts w:ascii="Symbol" w:hAnsi="Symbol" w:hint="default"/>
+      </w:rPr>
+    </w:lvl>
+    <w:lvl w:ilvl="4" w:tplc="08090003" w:tentative="1">
+      <w:start w:val="1"/>
+      <w:numFmt w:val="bullet"/>
+      <w:lvlText w:val="o"/>
+      <w:lvlJc w:val="left"/>
+      <w:pPr>
+        <w:ind w:left="5040" w:hanging="360"/>
+      </w:pPr>
+      <w:rPr>
+        <w:rFonts w:ascii="Courier New" w:hAnsi="Courier New" w:cs="Courier New" w:hint="default"/>
+      </w:rPr>
+    </w:lvl>
+    <w:lvl w:ilvl="5" w:tplc="08090005" w:tentative="1">
+      <w:start w:val="1"/>
+      <w:numFmt w:val="bullet"/>
+      <w:lvlText w:val=""/>
+      <w:lvlJc w:val="left"/>
+      <w:pPr>
+        <w:ind w:left="5760" w:hanging="360"/>
+      </w:pPr>
+      <w:rPr>
+        <w:rFonts w:ascii="Wingdings" w:hAnsi="Wingdings" w:hint="default"/>
+      </w:rPr>
+    </w:lvl>
+    <w:lvl w:ilvl="6" w:tplc="08090001" w:tentative="1">
+      <w:start w:val="1"/>
+      <w:numFmt w:val="bullet"/>
+      <w:lvlText w:val=""/>
+      <w:lvlJc w:val="left"/>
+      <w:pPr>
+        <w:ind w:left="6480" w:hanging="360"/>
+      </w:pPr>
+      <w:rPr>
+        <w:rFonts w:ascii="Symbol" w:hAnsi="Symbol" w:hint="default"/>
+      </w:rPr>
+    </w:lvl>
+    <w:lvl w:ilvl="7" w:tplc="08090003" w:tentative="1">
+      <w:start w:val="1"/>
+      <w:numFmt w:val="bullet"/>
+      <w:lvlText w:val="o"/>
+      <w:lvlJc w:val="left"/>
+      <w:pPr>
+        <w:ind w:left="7200" w:hanging="360"/>
+      </w:pPr>
+      <w:rPr>
+        <w:rFonts w:ascii="Courier New" w:hAnsi="Courier New" w:cs="Courier New" w:hint="default"/>
+      </w:rPr>
+    </w:lvl>
+    <w:lvl w:ilvl="8" w:tplc="08090005" w:tentative="1">
+      <w:start w:val="1"/>
+      <w:numFmt w:val="bullet"/>
+      <w:lvlText w:val=""/>
+      <w:lvlJc w:val="left"/>
+      <w:pPr>
+        <w:ind w:left="7920" w:hanging="360"/>
+      </w:pPr>
+      <w:rPr>
+        <w:rFonts w:ascii="Wingdings" w:hAnsi="Wingdings" w:hint="default"/>
+      </w:rPr>
+    </w:lvl>
+  </w:abstractNum>
+  <w:abstractNum w:abstractNumId="8" w15:restartNumberingAfterBreak="0">
     <w:nsid w:val="7E097492"/>
     <w:multiLevelType w:val="hybridMultilevel"/>
     <w:tmpl w:val="40509906"/>
@@ -3152,24 +4004,30 @@
     </w:lvl>
   </w:abstractNum>
   <w:num w:numId="1" w16cid:durableId="907152196">
-    <w:abstractNumId w:val="5"/>
+    <w:abstractNumId w:val="6"/>
   </w:num>
   <w:num w:numId="2" w16cid:durableId="908924000">
+    <w:abstractNumId w:val="4"/>
+  </w:num>
+  <w:num w:numId="3" w16cid:durableId="2037583454">
     <w:abstractNumId w:val="3"/>
   </w:num>
-  <w:num w:numId="3" w16cid:durableId="2037583454">
-    <w:abstractNumId w:val="2"/>
-  </w:num>
   <w:num w:numId="4" w16cid:durableId="212741702">
-    <w:abstractNumId w:val="4"/>
+    <w:abstractNumId w:val="5"/>
   </w:num>
   <w:num w:numId="5" w16cid:durableId="970136704">
     <w:abstractNumId w:val="0"/>
   </w:num>
   <w:num w:numId="6" w16cid:durableId="1498577437">
-    <w:abstractNumId w:val="6"/>
+    <w:abstractNumId w:val="8"/>
   </w:num>
   <w:num w:numId="7" w16cid:durableId="1435590403">
+    <w:abstractNumId w:val="2"/>
+  </w:num>
+  <w:num w:numId="8" w16cid:durableId="1159810018">
+    <w:abstractNumId w:val="7"/>
+  </w:num>
+  <w:num w:numId="9" w16cid:durableId="777528253">
     <w:abstractNumId w:val="1"/>
   </w:num>
 </w:numbering>
@@ -3573,6 +4431,7 @@
   <w:style w:type="paragraph" w:default="1" w:styleId="Normal">
     <w:name w:val="Normal"/>
     <w:qFormat/>
+    <w:rsid w:val="006C1A8C"/>
   </w:style>
   <w:style w:type="character" w:default="1" w:styleId="DefaultParagraphFont">
     <w:name w:val="Default Paragraph Font"/>

</xml_diff>